<commit_message>
Fixed default material; added note to building LH2.docx.
</commit_message>
<xml_diff>
--- a/docs/building LH2.docx
+++ b/docs/building LH2.docx
@@ -33,20 +33,62 @@
         <w:rPr>
           <w:lang w:val="en-US"/>
         </w:rPr>
-        <w:t>If you are reading this, you managed to download LightHouse 2. The build process for Lighthouse 2 has been optimized for the Microsoft Windows operating system and the Visual Studio 2017 development environment. Build files for cross-platform development are underway, but in this document we will focus on the default process.</w:t>
-      </w:r>
-    </w:p>
-    <w:p>
-      <w:pPr>
-        <w:rPr>
-          <w:lang w:val="en-US"/>
-        </w:rPr>
-      </w:pPr>
-      <w:r>
-        <w:rPr>
-          <w:lang w:val="en-US"/>
-        </w:rPr>
-        <w:t xml:space="preserve">In the main folder you will find a ‘.sln’ solution file, which references a number of projects: two applications that demonstrate the use of the engine, the render system library, and a number of render cores, which implement the low level rendering functionality. </w:t>
+        <w:t xml:space="preserve">If you are reading this, you managed to download </w:t>
+      </w:r>
+      <w:proofErr w:type="spellStart"/>
+      <w:r>
+        <w:rPr>
+          <w:lang w:val="en-US"/>
+        </w:rPr>
+        <w:t>LightHouse</w:t>
+      </w:r>
+      <w:proofErr w:type="spellEnd"/>
+      <w:r>
+        <w:rPr>
+          <w:lang w:val="en-US"/>
+        </w:rPr>
+        <w:t xml:space="preserve"> 2. The build process for Lighthouse 2 has been optimized for the Microsoft Windows operating system and the Visual Studio 2017 development environment. Build files for cross-platform development are underway, but in this </w:t>
+      </w:r>
+      <w:proofErr w:type="gramStart"/>
+      <w:r>
+        <w:rPr>
+          <w:lang w:val="en-US"/>
+        </w:rPr>
+        <w:t>document</w:t>
+      </w:r>
+      <w:proofErr w:type="gramEnd"/>
+      <w:r>
+        <w:rPr>
+          <w:lang w:val="en-US"/>
+        </w:rPr>
+        <w:t xml:space="preserve"> we will focus on the default process.</w:t>
+      </w:r>
+    </w:p>
+    <w:p>
+      <w:pPr>
+        <w:rPr>
+          <w:lang w:val="en-US"/>
+        </w:rPr>
+      </w:pPr>
+      <w:r>
+        <w:rPr>
+          <w:lang w:val="en-US"/>
+        </w:rPr>
+        <w:t>In the main folder you will find a ‘.</w:t>
+      </w:r>
+      <w:proofErr w:type="spellStart"/>
+      <w:r>
+        <w:rPr>
+          <w:lang w:val="en-US"/>
+        </w:rPr>
+        <w:t>sln</w:t>
+      </w:r>
+      <w:proofErr w:type="spellEnd"/>
+      <w:r>
+        <w:rPr>
+          <w:lang w:val="en-US"/>
+        </w:rPr>
+        <w:t xml:space="preserve">’ solution file, which references a number of projects: two applications that demonstrate the use of the engine, the render system library, and a number of render cores, which implement the low level rendering functionality. </w:t>
       </w:r>
     </w:p>
     <w:p>
@@ -208,7 +250,21 @@
         <w:rPr>
           <w:lang w:val="en-US"/>
         </w:rPr>
-        <w:t>Open the .sln file.</w:t>
+        <w:t>Open the .</w:t>
+      </w:r>
+      <w:proofErr w:type="spellStart"/>
+      <w:r>
+        <w:rPr>
+          <w:lang w:val="en-US"/>
+        </w:rPr>
+        <w:t>sln</w:t>
+      </w:r>
+      <w:proofErr w:type="spellEnd"/>
+      <w:r>
+        <w:rPr>
+          <w:lang w:val="en-US"/>
+        </w:rPr>
+        <w:t xml:space="preserve"> file.</w:t>
       </w:r>
     </w:p>
     <w:p>
@@ -244,7 +300,21 @@
         <w:rPr>
           <w:lang w:val="en-US"/>
         </w:rPr>
-        <w:t>Right-click the imguiapp project and select ‘Set as Startup Project’.</w:t>
+        <w:t xml:space="preserve">Right-click the </w:t>
+      </w:r>
+      <w:proofErr w:type="spellStart"/>
+      <w:r>
+        <w:rPr>
+          <w:lang w:val="en-US"/>
+        </w:rPr>
+        <w:t>imguiapp</w:t>
+      </w:r>
+      <w:proofErr w:type="spellEnd"/>
+      <w:r>
+        <w:rPr>
+          <w:lang w:val="en-US"/>
+        </w:rPr>
+        <w:t xml:space="preserve"> project and select ‘Set as Startup Project’.</w:t>
       </w:r>
     </w:p>
     <w:p>
@@ -262,6 +332,97 @@
         <w:rPr>
           <w:lang w:val="en-US"/>
         </w:rPr>
+        <w:t>In the main.cpp file of each application, you will find a number of lines that read:</w:t>
+      </w:r>
+      <w:r>
+        <w:rPr>
+          <w:lang w:val="en-US"/>
+        </w:rPr>
+        <w:br/>
+      </w:r>
+      <w:r>
+        <w:rPr>
+          <w:rFonts w:ascii="Consolas" w:hAnsi="Consolas"/>
+          <w:sz w:val="20"/>
+          <w:szCs w:val="20"/>
+          <w:lang w:val="en-US"/>
+        </w:rPr>
+        <w:t xml:space="preserve">renderer = </w:t>
+      </w:r>
+      <w:proofErr w:type="spellStart"/>
+      <w:proofErr w:type="gramStart"/>
+      <w:r>
+        <w:rPr>
+          <w:rFonts w:ascii="Consolas" w:hAnsi="Consolas"/>
+          <w:sz w:val="20"/>
+          <w:szCs w:val="20"/>
+          <w:lang w:val="en-US"/>
+        </w:rPr>
+        <w:t>RenderAPI</w:t>
+      </w:r>
+      <w:proofErr w:type="spellEnd"/>
+      <w:r>
+        <w:rPr>
+          <w:rFonts w:ascii="Consolas" w:hAnsi="Consolas"/>
+          <w:sz w:val="20"/>
+          <w:szCs w:val="20"/>
+          <w:lang w:val="en-US"/>
+        </w:rPr>
+        <w:t>::</w:t>
+      </w:r>
+      <w:proofErr w:type="spellStart"/>
+      <w:proofErr w:type="gramEnd"/>
+      <w:r>
+        <w:rPr>
+          <w:rFonts w:ascii="Consolas" w:hAnsi="Consolas"/>
+          <w:sz w:val="20"/>
+          <w:szCs w:val="20"/>
+          <w:lang w:val="en-US"/>
+        </w:rPr>
+        <w:t>CreateRenderAPI</w:t>
+      </w:r>
+      <w:proofErr w:type="spellEnd"/>
+      <w:r>
+        <w:rPr>
+          <w:rFonts w:ascii="Consolas" w:hAnsi="Consolas"/>
+          <w:sz w:val="20"/>
+          <w:szCs w:val="20"/>
+          <w:lang w:val="en-US"/>
+        </w:rPr>
+        <w:t>(</w:t>
+      </w:r>
+      <w:r>
+        <w:rPr>
+          <w:rFonts w:ascii="Consolas" w:hAnsi="Consolas"/>
+          <w:sz w:val="20"/>
+          <w:szCs w:val="20"/>
+          <w:lang w:val="en-US"/>
+        </w:rPr>
+        <w:t xml:space="preserve"> … );</w:t>
+      </w:r>
+      <w:r>
+        <w:rPr>
+          <w:lang w:val="en-US"/>
+        </w:rPr>
+        <w:br/>
+        <w:t xml:space="preserve">Uncomment the line that is most appropriate for your hardware. </w:t>
+      </w:r>
+    </w:p>
+    <w:p>
+      <w:pPr>
+        <w:pStyle w:val="ListParagraph"/>
+        <w:numPr>
+          <w:ilvl w:val="0"/>
+          <w:numId w:val="2"/>
+        </w:numPr>
+        <w:rPr>
+          <w:lang w:val="en-US"/>
+        </w:rPr>
+      </w:pPr>
+      <w:r>
+        <w:rPr>
+          <w:lang w:val="en-US"/>
+        </w:rPr>
         <w:t>Build and run the application.</w:t>
       </w:r>
     </w:p>
@@ -295,7 +456,35 @@
         <w:rPr>
           <w:lang w:val="en-US"/>
         </w:rPr>
-        <w:t>If you do not have an NVIDIA GPU, several cores will not run on your machine. Since these rely on NVIDIA libraries (CUDA, Optix), they will also not build. Lighthouse 2 does however provides a core that run on the CPU, which should work on any reasonably recent machine. The steps to get it to work are:</w:t>
+        <w:t xml:space="preserve">If you do not have an NVIDIA GPU, several cores will not run on your machine. Since these rely on NVIDIA libraries (CUDA, </w:t>
+      </w:r>
+      <w:proofErr w:type="spellStart"/>
+      <w:r>
+        <w:rPr>
+          <w:lang w:val="en-US"/>
+        </w:rPr>
+        <w:t>Optix</w:t>
+      </w:r>
+      <w:proofErr w:type="spellEnd"/>
+      <w:r>
+        <w:rPr>
+          <w:lang w:val="en-US"/>
+        </w:rPr>
+        <w:t xml:space="preserve">), they will also not build. Lighthouse 2 does however </w:t>
+      </w:r>
+      <w:proofErr w:type="gramStart"/>
+      <w:r>
+        <w:rPr>
+          <w:lang w:val="en-US"/>
+        </w:rPr>
+        <w:t>provides</w:t>
+      </w:r>
+      <w:proofErr w:type="gramEnd"/>
+      <w:r>
+        <w:rPr>
+          <w:lang w:val="en-US"/>
+        </w:rPr>
+        <w:t xml:space="preserve"> a core that run on the CPU, which should work on any reasonably recent machine. The steps to get it to work are:</w:t>
       </w:r>
     </w:p>
     <w:p>
@@ -313,7 +502,21 @@
         <w:rPr>
           <w:lang w:val="en-US"/>
         </w:rPr>
-        <w:t>Open the .sln file.</w:t>
+        <w:t>Open the .</w:t>
+      </w:r>
+      <w:proofErr w:type="spellStart"/>
+      <w:r>
+        <w:rPr>
+          <w:lang w:val="en-US"/>
+        </w:rPr>
+        <w:t>sln</w:t>
+      </w:r>
+      <w:proofErr w:type="spellEnd"/>
+      <w:r>
+        <w:rPr>
+          <w:lang w:val="en-US"/>
+        </w:rPr>
+        <w:t xml:space="preserve"> file.</w:t>
       </w:r>
     </w:p>
     <w:p>
@@ -349,7 +552,21 @@
         <w:rPr>
           <w:lang w:val="en-US"/>
         </w:rPr>
-        <w:t>Of the seven render cores, ‘unload’ all except the ‘rendercore_softrasterizer’.</w:t>
+        <w:t>Of the seven render cores, ‘unload’ all except the ‘</w:t>
+      </w:r>
+      <w:proofErr w:type="spellStart"/>
+      <w:r>
+        <w:rPr>
+          <w:lang w:val="en-US"/>
+        </w:rPr>
+        <w:t>rendercore_softrasterizer</w:t>
+      </w:r>
+      <w:proofErr w:type="spellEnd"/>
+      <w:r>
+        <w:rPr>
+          <w:lang w:val="en-US"/>
+        </w:rPr>
+        <w:t>’.</w:t>
       </w:r>
     </w:p>
     <w:p>
@@ -367,7 +584,134 @@
         <w:rPr>
           <w:lang w:val="en-US"/>
         </w:rPr>
-        <w:t>Right-click the imguiapp project and select ‘Set as Startup Project’.</w:t>
+        <w:t xml:space="preserve">Right-click the </w:t>
+      </w:r>
+      <w:proofErr w:type="spellStart"/>
+      <w:r>
+        <w:rPr>
+          <w:lang w:val="en-US"/>
+        </w:rPr>
+        <w:t>imguiapp</w:t>
+      </w:r>
+      <w:proofErr w:type="spellEnd"/>
+      <w:r>
+        <w:rPr>
+          <w:lang w:val="en-US"/>
+        </w:rPr>
+        <w:t xml:space="preserve"> project and select ‘Set as Startup Project’.</w:t>
+      </w:r>
+      <w:bookmarkStart w:id="0" w:name="_GoBack"/>
+      <w:bookmarkEnd w:id="0"/>
+    </w:p>
+    <w:p>
+      <w:pPr>
+        <w:pStyle w:val="ListParagraph"/>
+        <w:numPr>
+          <w:ilvl w:val="0"/>
+          <w:numId w:val="6"/>
+        </w:numPr>
+        <w:rPr>
+          <w:lang w:val="en-US"/>
+        </w:rPr>
+      </w:pPr>
+      <w:r>
+        <w:rPr>
+          <w:lang w:val="en-US"/>
+        </w:rPr>
+        <w:t>In the main.cpp file of each application, you will find a number of lines that read:</w:t>
+      </w:r>
+      <w:r>
+        <w:rPr>
+          <w:lang w:val="en-US"/>
+        </w:rPr>
+        <w:br/>
+      </w:r>
+      <w:r>
+        <w:rPr>
+          <w:rFonts w:ascii="Consolas" w:hAnsi="Consolas"/>
+          <w:sz w:val="20"/>
+          <w:szCs w:val="20"/>
+          <w:lang w:val="en-US"/>
+        </w:rPr>
+        <w:t xml:space="preserve">renderer = </w:t>
+      </w:r>
+      <w:proofErr w:type="spellStart"/>
+      <w:proofErr w:type="gramStart"/>
+      <w:r>
+        <w:rPr>
+          <w:rFonts w:ascii="Consolas" w:hAnsi="Consolas"/>
+          <w:sz w:val="20"/>
+          <w:szCs w:val="20"/>
+          <w:lang w:val="en-US"/>
+        </w:rPr>
+        <w:t>RenderAPI</w:t>
+      </w:r>
+      <w:proofErr w:type="spellEnd"/>
+      <w:r>
+        <w:rPr>
+          <w:rFonts w:ascii="Consolas" w:hAnsi="Consolas"/>
+          <w:sz w:val="20"/>
+          <w:szCs w:val="20"/>
+          <w:lang w:val="en-US"/>
+        </w:rPr>
+        <w:t>::</w:t>
+      </w:r>
+      <w:proofErr w:type="spellStart"/>
+      <w:proofErr w:type="gramEnd"/>
+      <w:r>
+        <w:rPr>
+          <w:rFonts w:ascii="Consolas" w:hAnsi="Consolas"/>
+          <w:sz w:val="20"/>
+          <w:szCs w:val="20"/>
+          <w:lang w:val="en-US"/>
+        </w:rPr>
+        <w:t>CreateRenderAPI</w:t>
+      </w:r>
+      <w:proofErr w:type="spellEnd"/>
+      <w:r>
+        <w:rPr>
+          <w:rFonts w:ascii="Consolas" w:hAnsi="Consolas"/>
+          <w:sz w:val="20"/>
+          <w:szCs w:val="20"/>
+          <w:lang w:val="en-US"/>
+        </w:rPr>
+        <w:t>( … );</w:t>
+      </w:r>
+      <w:r>
+        <w:rPr>
+          <w:lang w:val="en-US"/>
+        </w:rPr>
+        <w:br/>
+        <w:t xml:space="preserve">Uncomment the line </w:t>
+      </w:r>
+      <w:r>
+        <w:rPr>
+          <w:lang w:val="en-US"/>
+        </w:rPr>
+        <w:t xml:space="preserve">for the software rasterizer, i.e. </w:t>
+      </w:r>
+      <w:proofErr w:type="spellStart"/>
+      <w:r>
+        <w:rPr>
+          <w:rFonts w:ascii="Consolas" w:hAnsi="Consolas"/>
+          <w:sz w:val="20"/>
+          <w:szCs w:val="20"/>
+          <w:lang w:val="en-US"/>
+        </w:rPr>
+        <w:t>RenderCore_SoftRasterizer</w:t>
+      </w:r>
+      <w:proofErr w:type="spellEnd"/>
+      <w:r>
+        <w:rPr>
+          <w:lang w:val="en-US"/>
+        </w:rPr>
+        <w:t>.</w:t>
+      </w:r>
+      <w:r>
+        <w:rPr>
+          <w:lang w:val="en-US"/>
+        </w:rPr>
+        <w:t xml:space="preserve"> </w:t>
       </w:r>
     </w:p>
     <w:p>
@@ -422,8 +766,6 @@
         </w:rPr>
         <w:t>, but in most cases the above instructions should result in a working demo.</w:t>
       </w:r>
-      <w:bookmarkStart w:id="0" w:name="_GoBack"/>
-      <w:bookmarkEnd w:id="0"/>
     </w:p>
     <w:sectPr>
       <w:pgSz w:w="11906" w:h="16838"/>
@@ -1181,6 +1523,7 @@
     <w:lsdException w:name="HTML Sample" w:semiHidden="1" w:unhideWhenUsed="1"/>
     <w:lsdException w:name="HTML Typewriter" w:semiHidden="1" w:unhideWhenUsed="1"/>
     <w:lsdException w:name="HTML Variable" w:semiHidden="1" w:unhideWhenUsed="1"/>
+    <w:lsdException w:name="Normal Table" w:semiHidden="1" w:unhideWhenUsed="1"/>
     <w:lsdException w:name="annotation subject" w:semiHidden="1" w:unhideWhenUsed="1"/>
     <w:lsdException w:name="No List" w:semiHidden="1" w:unhideWhenUsed="1"/>
     <w:lsdException w:name="Outline List 1" w:semiHidden="1" w:unhideWhenUsed="1"/>
@@ -1227,8 +1570,10 @@
     <w:lsdException w:name="Table Subtle 2" w:semiHidden="1" w:unhideWhenUsed="1"/>
     <w:lsdException w:name="Table Web 1" w:semiHidden="1" w:unhideWhenUsed="1"/>
     <w:lsdException w:name="Table Web 2" w:semiHidden="1" w:unhideWhenUsed="1"/>
+    <w:lsdException w:name="Table Web 3" w:semiHidden="1" w:unhideWhenUsed="1"/>
     <w:lsdException w:name="Balloon Text" w:semiHidden="1" w:unhideWhenUsed="1"/>
     <w:lsdException w:name="Table Grid" w:uiPriority="39"/>
+    <w:lsdException w:name="Table Theme" w:semiHidden="1" w:unhideWhenUsed="1"/>
     <w:lsdException w:name="Placeholder Text" w:semiHidden="1"/>
     <w:lsdException w:name="No Spacing" w:uiPriority="1" w:qFormat="1"/>
     <w:lsdException w:name="Light Shading" w:uiPriority="60"/>

</xml_diff>

<commit_message>
Updated to CUDA 11.5 and synchronized some smaller things.
</commit_message>
<xml_diff>
--- a/docs/building LH2.docx
+++ b/docs/building LH2.docx
@@ -1,6 +1,6 @@
 
 <file path=word/document.xml><?xml version="1.0" encoding="utf-8"?>
-<w:document xmlns:wpc="http://schemas.microsoft.com/office/word/2010/wordprocessingCanvas" xmlns:cx="http://schemas.microsoft.com/office/drawing/2014/chartex" xmlns:cx1="http://schemas.microsoft.com/office/drawing/2015/9/8/chartex" xmlns:cx2="http://schemas.microsoft.com/office/drawing/2015/10/21/chartex" xmlns:cx3="http://schemas.microsoft.com/office/drawing/2016/5/9/chartex" xmlns:cx4="http://schemas.microsoft.com/office/drawing/2016/5/10/chartex" xmlns:cx5="http://schemas.microsoft.com/office/drawing/2016/5/11/chartex" xmlns:cx6="http://schemas.microsoft.com/office/drawing/2016/5/12/chartex" xmlns:cx7="http://schemas.microsoft.com/office/drawing/2016/5/13/chartex" xmlns:cx8="http://schemas.microsoft.com/office/drawing/2016/5/14/chartex" xmlns:mc="http://schemas.openxmlformats.org/markup-compatibility/2006" xmlns:aink="http://schemas.microsoft.com/office/drawing/2016/ink" xmlns:am3d="http://schemas.microsoft.com/office/drawing/2017/model3d" xmlns:o="urn:schemas-microsoft-com:office:office" xmlns:r="http://schemas.openxmlformats.org/officeDocument/2006/relationships" xmlns:m="http://schemas.openxmlformats.org/officeDocument/2006/math" xmlns:v="urn:schemas-microsoft-com:vml" xmlns:wp14="http://schemas.microsoft.com/office/word/2010/wordprocessingDrawing" xmlns:wp="http://schemas.openxmlformats.org/drawingml/2006/wordprocessingDrawing" xmlns:w10="urn:schemas-microsoft-com:office:word" xmlns:w="http://schemas.openxmlformats.org/wordprocessingml/2006/main" xmlns:w14="http://schemas.microsoft.com/office/word/2010/wordml" xmlns:w15="http://schemas.microsoft.com/office/word/2012/wordml" xmlns:w16cid="http://schemas.microsoft.com/office/word/2016/wordml/cid" xmlns:w16se="http://schemas.microsoft.com/office/word/2015/wordml/symex" xmlns:wpg="http://schemas.microsoft.com/office/word/2010/wordprocessingGroup" xmlns:wpi="http://schemas.microsoft.com/office/word/2010/wordprocessingInk" xmlns:wne="http://schemas.microsoft.com/office/word/2006/wordml" xmlns:wps="http://schemas.microsoft.com/office/word/2010/wordprocessingShape" mc:Ignorable="w14 w15 w16se w16cid wp14">
+<w:document xmlns:wpc="http://schemas.microsoft.com/office/word/2010/wordprocessingCanvas" xmlns:cx="http://schemas.microsoft.com/office/drawing/2014/chartex" xmlns:cx1="http://schemas.microsoft.com/office/drawing/2015/9/8/chartex" xmlns:cx2="http://schemas.microsoft.com/office/drawing/2015/10/21/chartex" xmlns:cx3="http://schemas.microsoft.com/office/drawing/2016/5/9/chartex" xmlns:cx4="http://schemas.microsoft.com/office/drawing/2016/5/10/chartex" xmlns:cx5="http://schemas.microsoft.com/office/drawing/2016/5/11/chartex" xmlns:cx6="http://schemas.microsoft.com/office/drawing/2016/5/12/chartex" xmlns:cx7="http://schemas.microsoft.com/office/drawing/2016/5/13/chartex" xmlns:cx8="http://schemas.microsoft.com/office/drawing/2016/5/14/chartex" xmlns:mc="http://schemas.openxmlformats.org/markup-compatibility/2006" xmlns:aink="http://schemas.microsoft.com/office/drawing/2016/ink" xmlns:am3d="http://schemas.microsoft.com/office/drawing/2017/model3d" xmlns:o="urn:schemas-microsoft-com:office:office" xmlns:r="http://schemas.openxmlformats.org/officeDocument/2006/relationships" xmlns:m="http://schemas.openxmlformats.org/officeDocument/2006/math" xmlns:v="urn:schemas-microsoft-com:vml" xmlns:wp14="http://schemas.microsoft.com/office/word/2010/wordprocessingDrawing" xmlns:wp="http://schemas.openxmlformats.org/drawingml/2006/wordprocessingDrawing" xmlns:w10="urn:schemas-microsoft-com:office:word" xmlns:w="http://schemas.openxmlformats.org/wordprocessingml/2006/main" xmlns:w14="http://schemas.microsoft.com/office/word/2010/wordml" xmlns:w15="http://schemas.microsoft.com/office/word/2012/wordml" xmlns:w16cex="http://schemas.microsoft.com/office/word/2018/wordml/cex" xmlns:w16cid="http://schemas.microsoft.com/office/word/2016/wordml/cid" xmlns:w16="http://schemas.microsoft.com/office/word/2018/wordml" xmlns:w16sdtdh="http://schemas.microsoft.com/office/word/2020/wordml/sdtdatahash" xmlns:w16se="http://schemas.microsoft.com/office/word/2015/wordml/symex" xmlns:wpg="http://schemas.microsoft.com/office/word/2010/wordprocessingGroup" xmlns:wpi="http://schemas.microsoft.com/office/word/2010/wordprocessingInk" xmlns:wne="http://schemas.microsoft.com/office/word/2006/wordml" xmlns:wps="http://schemas.microsoft.com/office/word/2010/wordprocessingShape" mc:Ignorable="w14 w15 w16se w16cid w16 w16cex w16sdtdh wp14">
   <w:body>
     <w:p>
       <w:pPr>
@@ -9,7 +9,6 @@
           <w:bCs/>
           <w:sz w:val="24"/>
           <w:szCs w:val="24"/>
-          <w:lang w:val="en-US"/>
         </w:rPr>
       </w:pPr>
       <w:r>
@@ -18,122 +17,63 @@
           <w:bCs/>
           <w:sz w:val="24"/>
           <w:szCs w:val="24"/>
-          <w:lang w:val="en-US"/>
         </w:rPr>
         <w:t>Building Lighthouse 2</w:t>
       </w:r>
     </w:p>
     <w:p>
-      <w:pPr>
-        <w:rPr>
-          <w:lang w:val="en-US"/>
-        </w:rPr>
-      </w:pPr>
-      <w:r>
-        <w:rPr>
-          <w:lang w:val="en-US"/>
-        </w:rPr>
+      <w:r>
         <w:t xml:space="preserve">If you are reading this, you managed to download </w:t>
       </w:r>
       <w:proofErr w:type="spellStart"/>
       <w:r>
-        <w:rPr>
-          <w:lang w:val="en-US"/>
-        </w:rPr>
         <w:t>LightHouse</w:t>
       </w:r>
       <w:proofErr w:type="spellEnd"/>
       <w:r>
-        <w:rPr>
-          <w:lang w:val="en-US"/>
-        </w:rPr>
-        <w:t xml:space="preserve"> 2. The build process for Lighthouse 2 has been optimized for the Microsoft Windows operating system and the Visual Studio 2017 development environment. Build files for cross-platform development are underway, but in this </w:t>
+        <w:t xml:space="preserve"> 2. The build process for Lighthouse 2 has been optimized for the Microsoft Windows operating system and the Visual Studio 201</w:t>
+      </w:r>
+      <w:r>
+        <w:t>9</w:t>
+      </w:r>
+      <w:r>
+        <w:t xml:space="preserve"> development environment. Build files for cross-platform development are underway, but in this </w:t>
       </w:r>
       <w:proofErr w:type="gramStart"/>
       <w:r>
-        <w:rPr>
-          <w:lang w:val="en-US"/>
-        </w:rPr>
         <w:t>document</w:t>
       </w:r>
       <w:proofErr w:type="gramEnd"/>
       <w:r>
-        <w:rPr>
-          <w:lang w:val="en-US"/>
-        </w:rPr>
         <w:t xml:space="preserve"> we will focus on the default process.</w:t>
       </w:r>
     </w:p>
     <w:p>
-      <w:pPr>
-        <w:rPr>
-          <w:lang w:val="en-US"/>
-        </w:rPr>
-      </w:pPr>
-      <w:r>
-        <w:rPr>
-          <w:lang w:val="en-US"/>
-        </w:rPr>
+      <w:r>
         <w:t>In the main folder you will find a ‘.</w:t>
       </w:r>
       <w:proofErr w:type="spellStart"/>
       <w:r>
-        <w:rPr>
-          <w:lang w:val="en-US"/>
-        </w:rPr>
         <w:t>sln</w:t>
       </w:r>
       <w:proofErr w:type="spellEnd"/>
       <w:r>
-        <w:rPr>
-          <w:lang w:val="en-US"/>
-        </w:rPr>
         <w:t xml:space="preserve">’ solution file, which references a number of projects: two applications that demonstrate the use of the engine, the render system library, and a number of render cores, which implement the low level rendering functionality. </w:t>
       </w:r>
     </w:p>
     <w:p>
-      <w:pPr>
-        <w:rPr>
-          <w:lang w:val="en-US"/>
-        </w:rPr>
-      </w:pPr>
-      <w:r>
-        <w:rPr>
-          <w:lang w:val="en-US"/>
-        </w:rPr>
+      <w:r>
         <w:t>Follow the steps below to produce a functioning executable.</w:t>
       </w:r>
     </w:p>
-    <w:p>
-      <w:pPr>
-        <w:rPr>
-          <w:lang w:val="en-US"/>
-        </w:rPr>
-      </w:pPr>
-    </w:p>
-    <w:p>
-      <w:pPr>
-        <w:rPr>
-          <w:lang w:val="en-US"/>
-        </w:rPr>
-      </w:pPr>
-      <w:r>
-        <w:rPr>
-          <w:lang w:val="en-US"/>
-        </w:rPr>
+    <w:p/>
+    <w:p>
+      <w:r>
         <w:t>SITUATION 1: NVIDIA GPU USERS</w:t>
       </w:r>
     </w:p>
     <w:p>
-      <w:pPr>
-        <w:rPr>
-          <w:lang w:val="en-US"/>
-        </w:rPr>
-      </w:pPr>
-      <w:r>
-        <w:rPr>
-          <w:lang w:val="en-US"/>
-        </w:rPr>
+      <w:r>
         <w:t>If your development machine is equipped with a reasonably recent NVIDIA GPU:</w:t>
       </w:r>
     </w:p>
@@ -144,14 +84,8 @@
           <w:ilvl w:val="0"/>
           <w:numId w:val="2"/>
         </w:numPr>
-        <w:rPr>
-          <w:lang w:val="en-US"/>
-        </w:rPr>
-      </w:pPr>
-      <w:r>
-        <w:rPr>
-          <w:lang w:val="en-US"/>
-        </w:rPr>
+      </w:pPr>
+      <w:r>
         <w:t>Download and install the latest drivers for your GPU.</w:t>
       </w:r>
     </w:p>
@@ -162,29 +96,37 @@
           <w:ilvl w:val="0"/>
           <w:numId w:val="2"/>
         </w:numPr>
-        <w:rPr>
-          <w:lang w:val="en-US"/>
-        </w:rPr>
-      </w:pPr>
-      <w:r>
-        <w:rPr>
-          <w:lang w:val="en-US"/>
-        </w:rPr>
+      </w:pPr>
+      <w:r>
         <w:t xml:space="preserve">Download and install </w:t>
       </w:r>
       <w:hyperlink r:id="rId5" w:history="1">
         <w:r>
           <w:rPr>
             <w:rStyle w:val="Hyperlink"/>
-            <w:lang w:val="en-US"/>
           </w:rPr>
-          <w:t>CUDA 10.1</w:t>
+          <w:t>CUDA 1</w:t>
+        </w:r>
+        <w:r>
+          <w:rPr>
+            <w:rStyle w:val="Hyperlink"/>
+          </w:rPr>
+          <w:t>1</w:t>
+        </w:r>
+        <w:r>
+          <w:rPr>
+            <w:rStyle w:val="Hyperlink"/>
+          </w:rPr>
+          <w:t>.</w:t>
+        </w:r>
+        <w:r>
+          <w:rPr>
+            <w:rStyle w:val="Hyperlink"/>
+          </w:rPr>
+          <w:t>5</w:t>
         </w:r>
       </w:hyperlink>
       <w:r>
-        <w:rPr>
-          <w:lang w:val="en-US"/>
-        </w:rPr>
         <w:t>.</w:t>
       </w:r>
     </w:p>
@@ -195,44 +137,32 @@
           <w:ilvl w:val="0"/>
           <w:numId w:val="2"/>
         </w:numPr>
-        <w:rPr>
-          <w:lang w:val="en-US"/>
-        </w:rPr>
-      </w:pPr>
-      <w:r>
-        <w:rPr>
-          <w:lang w:val="en-US"/>
-        </w:rPr>
+      </w:pPr>
+      <w:r>
         <w:t xml:space="preserve">Download and install </w:t>
       </w:r>
       <w:hyperlink r:id="rId6" w:history="1">
         <w:r>
           <w:rPr>
             <w:rStyle w:val="Hyperlink"/>
-            <w:lang w:val="en-US"/>
           </w:rPr>
-          <w:t>Visual Studio 2017 Express Edition</w:t>
+          <w:t>Visual Studio 201</w:t>
+        </w:r>
+        <w:r>
+          <w:rPr>
+            <w:rStyle w:val="Hyperlink"/>
+          </w:rPr>
+          <w:t>9</w:t>
+        </w:r>
+        <w:r>
+          <w:rPr>
+            <w:rStyle w:val="Hyperlink"/>
+          </w:rPr>
+          <w:t xml:space="preserve"> Express Edition</w:t>
         </w:r>
       </w:hyperlink>
       <w:r>
-        <w:rPr>
-          <w:lang w:val="en-US"/>
-        </w:rPr>
-        <w:t xml:space="preserve"> (NOTE: </w:t>
-      </w:r>
-      <w:r>
-        <w:rPr>
-          <w:b/>
-          <w:bCs/>
-          <w:lang w:val="en-US"/>
-        </w:rPr>
-        <w:t xml:space="preserve">not </w:t>
-      </w:r>
-      <w:r>
-        <w:rPr>
-          <w:lang w:val="en-US"/>
-        </w:rPr>
-        <w:t>2019!).</w:t>
+        <w:t>.</w:t>
       </w:r>
     </w:p>
     <w:p>
@@ -242,28 +172,16 @@
           <w:ilvl w:val="0"/>
           <w:numId w:val="2"/>
         </w:numPr>
-        <w:rPr>
-          <w:lang w:val="en-US"/>
-        </w:rPr>
-      </w:pPr>
-      <w:r>
-        <w:rPr>
-          <w:lang w:val="en-US"/>
-        </w:rPr>
+      </w:pPr>
+      <w:r>
         <w:t>Open the .</w:t>
       </w:r>
       <w:proofErr w:type="spellStart"/>
       <w:r>
-        <w:rPr>
-          <w:lang w:val="en-US"/>
-        </w:rPr>
         <w:t>sln</w:t>
       </w:r>
       <w:proofErr w:type="spellEnd"/>
       <w:r>
-        <w:rPr>
-          <w:lang w:val="en-US"/>
-        </w:rPr>
         <w:t xml:space="preserve"> file.</w:t>
       </w:r>
     </w:p>
@@ -274,14 +192,8 @@
           <w:ilvl w:val="0"/>
           <w:numId w:val="2"/>
         </w:numPr>
-        <w:rPr>
-          <w:lang w:val="en-US"/>
-        </w:rPr>
-      </w:pPr>
-      <w:r>
-        <w:rPr>
-          <w:lang w:val="en-US"/>
-        </w:rPr>
+      </w:pPr>
+      <w:r>
         <w:t>Select the ‘Release’ build configuration.</w:t>
       </w:r>
     </w:p>
@@ -292,28 +204,16 @@
           <w:ilvl w:val="0"/>
           <w:numId w:val="2"/>
         </w:numPr>
-        <w:rPr>
-          <w:lang w:val="en-US"/>
-        </w:rPr>
-      </w:pPr>
-      <w:r>
-        <w:rPr>
-          <w:lang w:val="en-US"/>
-        </w:rPr>
+      </w:pPr>
+      <w:r>
         <w:t xml:space="preserve">Right-click the </w:t>
       </w:r>
       <w:proofErr w:type="spellStart"/>
       <w:r>
-        <w:rPr>
-          <w:lang w:val="en-US"/>
-        </w:rPr>
         <w:t>imguiapp</w:t>
       </w:r>
       <w:proofErr w:type="spellEnd"/>
       <w:r>
-        <w:rPr>
-          <w:lang w:val="en-US"/>
-        </w:rPr>
         <w:t xml:space="preserve"> project and select ‘Set as Startup Project’.</w:t>
       </w:r>
     </w:p>
@@ -324,20 +224,11 @@
           <w:ilvl w:val="0"/>
           <w:numId w:val="2"/>
         </w:numPr>
-        <w:rPr>
-          <w:lang w:val="en-US"/>
-        </w:rPr>
-      </w:pPr>
-      <w:r>
-        <w:rPr>
-          <w:lang w:val="en-US"/>
-        </w:rPr>
+      </w:pPr>
+      <w:r>
         <w:t>In the main.cpp file of each application, you will find a number of lines that read:</w:t>
       </w:r>
       <w:r>
-        <w:rPr>
-          <w:lang w:val="en-US"/>
-        </w:rPr>
         <w:br/>
       </w:r>
       <w:r>
@@ -345,7 +236,6 @@
           <w:rFonts w:ascii="Consolas" w:hAnsi="Consolas"/>
           <w:sz w:val="20"/>
           <w:szCs w:val="20"/>
-          <w:lang w:val="en-US"/>
         </w:rPr>
         <w:t xml:space="preserve">renderer = </w:t>
       </w:r>
@@ -356,7 +246,6 @@
           <w:rFonts w:ascii="Consolas" w:hAnsi="Consolas"/>
           <w:sz w:val="20"/>
           <w:szCs w:val="20"/>
-          <w:lang w:val="en-US"/>
         </w:rPr>
         <w:t>RenderAPI</w:t>
       </w:r>
@@ -366,7 +255,6 @@
           <w:rFonts w:ascii="Consolas" w:hAnsi="Consolas"/>
           <w:sz w:val="20"/>
           <w:szCs w:val="20"/>
-          <w:lang w:val="en-US"/>
         </w:rPr>
         <w:t>::</w:t>
       </w:r>
@@ -377,7 +265,6 @@
           <w:rFonts w:ascii="Consolas" w:hAnsi="Consolas"/>
           <w:sz w:val="20"/>
           <w:szCs w:val="20"/>
-          <w:lang w:val="en-US"/>
         </w:rPr>
         <w:t>CreateRenderAPI</w:t>
       </w:r>
@@ -387,23 +274,10 @@
           <w:rFonts w:ascii="Consolas" w:hAnsi="Consolas"/>
           <w:sz w:val="20"/>
           <w:szCs w:val="20"/>
-          <w:lang w:val="en-US"/>
         </w:rPr>
-        <w:t>(</w:t>
-      </w:r>
-      <w:r>
-        <w:rPr>
-          <w:rFonts w:ascii="Consolas" w:hAnsi="Consolas"/>
-          <w:sz w:val="20"/>
-          <w:szCs w:val="20"/>
-          <w:lang w:val="en-US"/>
-        </w:rPr>
-        <w:t xml:space="preserve"> … );</w:t>
-      </w:r>
-      <w:r>
-        <w:rPr>
-          <w:lang w:val="en-US"/>
-        </w:rPr>
+        <w:t>( … );</w:t>
+      </w:r>
+      <w:r>
         <w:br/>
         <w:t xml:space="preserve">Uncomment the line that is most appropriate for your hardware. </w:t>
       </w:r>
@@ -415,76 +289,34 @@
           <w:ilvl w:val="0"/>
           <w:numId w:val="2"/>
         </w:numPr>
-        <w:rPr>
-          <w:lang w:val="en-US"/>
-        </w:rPr>
-      </w:pPr>
-      <w:r>
-        <w:rPr>
-          <w:lang w:val="en-US"/>
-        </w:rPr>
+      </w:pPr>
+      <w:r>
         <w:t>Build and run the application.</w:t>
       </w:r>
     </w:p>
-    <w:p>
-      <w:pPr>
-        <w:rPr>
-          <w:lang w:val="en-US"/>
-        </w:rPr>
-      </w:pPr>
-    </w:p>
-    <w:p>
-      <w:pPr>
-        <w:rPr>
-          <w:lang w:val="en-US"/>
-        </w:rPr>
-      </w:pPr>
-      <w:r>
-        <w:rPr>
-          <w:lang w:val="en-US"/>
-        </w:rPr>
+    <w:p/>
+    <w:p>
+      <w:r>
         <w:t>SITUATION 2: AMD or INTEL GPU USERS</w:t>
       </w:r>
     </w:p>
     <w:p>
-      <w:pPr>
-        <w:rPr>
-          <w:lang w:val="en-US"/>
-        </w:rPr>
-      </w:pPr>
-      <w:r>
-        <w:rPr>
-          <w:lang w:val="en-US"/>
-        </w:rPr>
+      <w:r>
         <w:t xml:space="preserve">If you do not have an NVIDIA GPU, several cores will not run on your machine. Since these rely on NVIDIA libraries (CUDA, </w:t>
       </w:r>
       <w:proofErr w:type="spellStart"/>
       <w:r>
-        <w:rPr>
-          <w:lang w:val="en-US"/>
-        </w:rPr>
         <w:t>Optix</w:t>
       </w:r>
       <w:proofErr w:type="spellEnd"/>
       <w:r>
-        <w:rPr>
-          <w:lang w:val="en-US"/>
-        </w:rPr>
-        <w:t xml:space="preserve">), they will also not build. Lighthouse 2 does however </w:t>
-      </w:r>
-      <w:proofErr w:type="gramStart"/>
-      <w:r>
-        <w:rPr>
-          <w:lang w:val="en-US"/>
-        </w:rPr>
-        <w:t>provides</w:t>
-      </w:r>
-      <w:proofErr w:type="gramEnd"/>
-      <w:r>
-        <w:rPr>
-          <w:lang w:val="en-US"/>
-        </w:rPr>
-        <w:t xml:space="preserve"> a core that run on the CPU, which should work on any reasonably recent machine. The steps to get it to work are:</w:t>
+        <w:t>), they will also not build. Lighthouse 2 does however provide a core that run</w:t>
+      </w:r>
+      <w:r>
+        <w:t>s</w:t>
+      </w:r>
+      <w:r>
+        <w:t xml:space="preserve"> on the CPU, which should work on any reasonably recent machine. The steps to get it to work are:</w:t>
       </w:r>
     </w:p>
     <w:p>
@@ -494,28 +326,16 @@
           <w:ilvl w:val="0"/>
           <w:numId w:val="6"/>
         </w:numPr>
-        <w:rPr>
-          <w:lang w:val="en-US"/>
-        </w:rPr>
-      </w:pPr>
-      <w:r>
-        <w:rPr>
-          <w:lang w:val="en-US"/>
-        </w:rPr>
+      </w:pPr>
+      <w:r>
         <w:t>Open the .</w:t>
       </w:r>
       <w:proofErr w:type="spellStart"/>
       <w:r>
-        <w:rPr>
-          <w:lang w:val="en-US"/>
-        </w:rPr>
         <w:t>sln</w:t>
       </w:r>
       <w:proofErr w:type="spellEnd"/>
       <w:r>
-        <w:rPr>
-          <w:lang w:val="en-US"/>
-        </w:rPr>
         <w:t xml:space="preserve"> file.</w:t>
       </w:r>
     </w:p>
@@ -526,14 +346,8 @@
           <w:ilvl w:val="0"/>
           <w:numId w:val="6"/>
         </w:numPr>
-        <w:rPr>
-          <w:lang w:val="en-US"/>
-        </w:rPr>
-      </w:pPr>
-      <w:r>
-        <w:rPr>
-          <w:lang w:val="en-US"/>
-        </w:rPr>
+      </w:pPr>
+      <w:r>
         <w:t>Select the ‘Release’ build configuration.</w:t>
       </w:r>
     </w:p>
@@ -544,28 +358,16 @@
           <w:ilvl w:val="0"/>
           <w:numId w:val="6"/>
         </w:numPr>
-        <w:rPr>
-          <w:lang w:val="en-US"/>
-        </w:rPr>
-      </w:pPr>
-      <w:r>
-        <w:rPr>
-          <w:lang w:val="en-US"/>
-        </w:rPr>
+      </w:pPr>
+      <w:r>
         <w:t>Of the seven render cores, ‘unload’ all except the ‘</w:t>
       </w:r>
       <w:proofErr w:type="spellStart"/>
       <w:r>
-        <w:rPr>
-          <w:lang w:val="en-US"/>
-        </w:rPr>
         <w:t>rendercore_softrasterizer</w:t>
       </w:r>
       <w:proofErr w:type="spellEnd"/>
       <w:r>
-        <w:rPr>
-          <w:lang w:val="en-US"/>
-        </w:rPr>
         <w:t>’.</w:t>
       </w:r>
     </w:p>
@@ -576,32 +378,18 @@
           <w:ilvl w:val="0"/>
           <w:numId w:val="6"/>
         </w:numPr>
-        <w:rPr>
-          <w:lang w:val="en-US"/>
-        </w:rPr>
-      </w:pPr>
-      <w:r>
-        <w:rPr>
-          <w:lang w:val="en-US"/>
-        </w:rPr>
+      </w:pPr>
+      <w:r>
         <w:t xml:space="preserve">Right-click the </w:t>
       </w:r>
       <w:proofErr w:type="spellStart"/>
       <w:r>
-        <w:rPr>
-          <w:lang w:val="en-US"/>
-        </w:rPr>
         <w:t>imguiapp</w:t>
       </w:r>
       <w:proofErr w:type="spellEnd"/>
       <w:r>
-        <w:rPr>
-          <w:lang w:val="en-US"/>
-        </w:rPr>
         <w:t xml:space="preserve"> project and select ‘Set as Startup Project’.</w:t>
       </w:r>
-      <w:bookmarkStart w:id="0" w:name="_GoBack"/>
-      <w:bookmarkEnd w:id="0"/>
     </w:p>
     <w:p>
       <w:pPr>
@@ -610,20 +398,11 @@
           <w:ilvl w:val="0"/>
           <w:numId w:val="6"/>
         </w:numPr>
-        <w:rPr>
-          <w:lang w:val="en-US"/>
-        </w:rPr>
-      </w:pPr>
-      <w:r>
-        <w:rPr>
-          <w:lang w:val="en-US"/>
-        </w:rPr>
+      </w:pPr>
+      <w:r>
         <w:t>In the main.cpp file of each application, you will find a number of lines that read:</w:t>
       </w:r>
       <w:r>
-        <w:rPr>
-          <w:lang w:val="en-US"/>
-        </w:rPr>
         <w:br/>
       </w:r>
       <w:r>
@@ -631,7 +410,6 @@
           <w:rFonts w:ascii="Consolas" w:hAnsi="Consolas"/>
           <w:sz w:val="20"/>
           <w:szCs w:val="20"/>
-          <w:lang w:val="en-US"/>
         </w:rPr>
         <w:t xml:space="preserve">renderer = </w:t>
       </w:r>
@@ -642,7 +420,6 @@
           <w:rFonts w:ascii="Consolas" w:hAnsi="Consolas"/>
           <w:sz w:val="20"/>
           <w:szCs w:val="20"/>
-          <w:lang w:val="en-US"/>
         </w:rPr>
         <w:t>RenderAPI</w:t>
       </w:r>
@@ -652,7 +429,6 @@
           <w:rFonts w:ascii="Consolas" w:hAnsi="Consolas"/>
           <w:sz w:val="20"/>
           <w:szCs w:val="20"/>
-          <w:lang w:val="en-US"/>
         </w:rPr>
         <w:t>::</w:t>
       </w:r>
@@ -663,7 +439,6 @@
           <w:rFonts w:ascii="Consolas" w:hAnsi="Consolas"/>
           <w:sz w:val="20"/>
           <w:szCs w:val="20"/>
-          <w:lang w:val="en-US"/>
         </w:rPr>
         <w:t>CreateRenderAPI</w:t>
       </w:r>
@@ -673,21 +448,14 @@
           <w:rFonts w:ascii="Consolas" w:hAnsi="Consolas"/>
           <w:sz w:val="20"/>
           <w:szCs w:val="20"/>
-          <w:lang w:val="en-US"/>
         </w:rPr>
         <w:t>( … );</w:t>
       </w:r>
       <w:r>
-        <w:rPr>
-          <w:lang w:val="en-US"/>
-        </w:rPr>
         <w:br/>
         <w:t xml:space="preserve">Uncomment the line </w:t>
       </w:r>
       <w:r>
-        <w:rPr>
-          <w:lang w:val="en-US"/>
-        </w:rPr>
         <w:t xml:space="preserve">for the software rasterizer, i.e. </w:t>
       </w:r>
       <w:proofErr w:type="spellStart"/>
@@ -696,21 +464,14 @@
           <w:rFonts w:ascii="Consolas" w:hAnsi="Consolas"/>
           <w:sz w:val="20"/>
           <w:szCs w:val="20"/>
-          <w:lang w:val="en-US"/>
         </w:rPr>
         <w:t>RenderCore_SoftRasterizer</w:t>
       </w:r>
       <w:proofErr w:type="spellEnd"/>
       <w:r>
-        <w:rPr>
-          <w:lang w:val="en-US"/>
-        </w:rPr>
         <w:t>.</w:t>
       </w:r>
       <w:r>
-        <w:rPr>
-          <w:lang w:val="en-US"/>
-        </w:rPr>
         <w:t xml:space="preserve"> </w:t>
       </w:r>
     </w:p>
@@ -721,49 +482,25 @@
           <w:ilvl w:val="0"/>
           <w:numId w:val="6"/>
         </w:numPr>
-        <w:rPr>
-          <w:lang w:val="en-US"/>
-        </w:rPr>
-      </w:pPr>
-      <w:r>
-        <w:rPr>
-          <w:lang w:val="en-US"/>
-        </w:rPr>
+      </w:pPr>
+      <w:r>
         <w:t>Build and run the application.</w:t>
       </w:r>
     </w:p>
-    <w:p>
-      <w:pPr>
-        <w:rPr>
-          <w:lang w:val="en-US"/>
-        </w:rPr>
-      </w:pPr>
-    </w:p>
-    <w:p>
-      <w:pPr>
-        <w:rPr>
-          <w:lang w:val="en-US"/>
-        </w:rPr>
-      </w:pPr>
-      <w:r>
-        <w:rPr>
-          <w:lang w:val="en-US"/>
-        </w:rPr>
+    <w:p/>
+    <w:p>
+      <w:r>
         <w:t xml:space="preserve">Some trouble shooting tips are available on the </w:t>
       </w:r>
       <w:hyperlink r:id="rId7" w:history="1">
         <w:r>
           <w:rPr>
             <w:rStyle w:val="Hyperlink"/>
-            <w:lang w:val="en-US"/>
           </w:rPr>
           <w:t>LH2 wiki</w:t>
         </w:r>
       </w:hyperlink>
       <w:r>
-        <w:rPr>
-          <w:lang w:val="en-US"/>
-        </w:rPr>
         <w:t>, but in most cases the above instructions should result in a working demo.</w:t>
       </w:r>
     </w:p>
@@ -778,7 +515,7 @@
 </file>
 
 <file path=word/numbering.xml><?xml version="1.0" encoding="utf-8"?>
-<w:numbering xmlns:wpc="http://schemas.microsoft.com/office/word/2010/wordprocessingCanvas" xmlns:cx="http://schemas.microsoft.com/office/drawing/2014/chartex" xmlns:cx1="http://schemas.microsoft.com/office/drawing/2015/9/8/chartex" xmlns:cx2="http://schemas.microsoft.com/office/drawing/2015/10/21/chartex" xmlns:cx3="http://schemas.microsoft.com/office/drawing/2016/5/9/chartex" xmlns:cx4="http://schemas.microsoft.com/office/drawing/2016/5/10/chartex" xmlns:cx5="http://schemas.microsoft.com/office/drawing/2016/5/11/chartex" xmlns:cx6="http://schemas.microsoft.com/office/drawing/2016/5/12/chartex" xmlns:cx7="http://schemas.microsoft.com/office/drawing/2016/5/13/chartex" xmlns:cx8="http://schemas.microsoft.com/office/drawing/2016/5/14/chartex" xmlns:mc="http://schemas.openxmlformats.org/markup-compatibility/2006" xmlns:aink="http://schemas.microsoft.com/office/drawing/2016/ink" xmlns:am3d="http://schemas.microsoft.com/office/drawing/2017/model3d" xmlns:o="urn:schemas-microsoft-com:office:office" xmlns:r="http://schemas.openxmlformats.org/officeDocument/2006/relationships" xmlns:m="http://schemas.openxmlformats.org/officeDocument/2006/math" xmlns:v="urn:schemas-microsoft-com:vml" xmlns:wp14="http://schemas.microsoft.com/office/word/2010/wordprocessingDrawing" xmlns:wp="http://schemas.openxmlformats.org/drawingml/2006/wordprocessingDrawing" xmlns:w10="urn:schemas-microsoft-com:office:word" xmlns:w="http://schemas.openxmlformats.org/wordprocessingml/2006/main" xmlns:w14="http://schemas.microsoft.com/office/word/2010/wordml" xmlns:w15="http://schemas.microsoft.com/office/word/2012/wordml" xmlns:w16cid="http://schemas.microsoft.com/office/word/2016/wordml/cid" xmlns:w16se="http://schemas.microsoft.com/office/word/2015/wordml/symex" xmlns:wpg="http://schemas.microsoft.com/office/word/2010/wordprocessingGroup" xmlns:wpi="http://schemas.microsoft.com/office/word/2010/wordprocessingInk" xmlns:wne="http://schemas.microsoft.com/office/word/2006/wordml" xmlns:wps="http://schemas.microsoft.com/office/word/2010/wordprocessingShape" mc:Ignorable="w14 w15 w16se w16cid wp14">
+<w:numbering xmlns:wpc="http://schemas.microsoft.com/office/word/2010/wordprocessingCanvas" xmlns:cx="http://schemas.microsoft.com/office/drawing/2014/chartex" xmlns:cx1="http://schemas.microsoft.com/office/drawing/2015/9/8/chartex" xmlns:cx2="http://schemas.microsoft.com/office/drawing/2015/10/21/chartex" xmlns:cx3="http://schemas.microsoft.com/office/drawing/2016/5/9/chartex" xmlns:cx4="http://schemas.microsoft.com/office/drawing/2016/5/10/chartex" xmlns:cx5="http://schemas.microsoft.com/office/drawing/2016/5/11/chartex" xmlns:cx6="http://schemas.microsoft.com/office/drawing/2016/5/12/chartex" xmlns:cx7="http://schemas.microsoft.com/office/drawing/2016/5/13/chartex" xmlns:cx8="http://schemas.microsoft.com/office/drawing/2016/5/14/chartex" xmlns:mc="http://schemas.openxmlformats.org/markup-compatibility/2006" xmlns:aink="http://schemas.microsoft.com/office/drawing/2016/ink" xmlns:am3d="http://schemas.microsoft.com/office/drawing/2017/model3d" xmlns:o="urn:schemas-microsoft-com:office:office" xmlns:r="http://schemas.openxmlformats.org/officeDocument/2006/relationships" xmlns:m="http://schemas.openxmlformats.org/officeDocument/2006/math" xmlns:v="urn:schemas-microsoft-com:vml" xmlns:wp14="http://schemas.microsoft.com/office/word/2010/wordprocessingDrawing" xmlns:wp="http://schemas.openxmlformats.org/drawingml/2006/wordprocessingDrawing" xmlns:w10="urn:schemas-microsoft-com:office:word" xmlns:w="http://schemas.openxmlformats.org/wordprocessingml/2006/main" xmlns:w14="http://schemas.microsoft.com/office/word/2010/wordml" xmlns:w15="http://schemas.microsoft.com/office/word/2012/wordml" xmlns:w16cex="http://schemas.microsoft.com/office/word/2018/wordml/cex" xmlns:w16cid="http://schemas.microsoft.com/office/word/2016/wordml/cid" xmlns:w16="http://schemas.microsoft.com/office/word/2018/wordml" xmlns:w16sdtdh="http://schemas.microsoft.com/office/word/2020/wordml/sdtdatahash" xmlns:w16se="http://schemas.microsoft.com/office/word/2015/wordml/symex" xmlns:wpg="http://schemas.microsoft.com/office/word/2010/wordprocessingGroup" xmlns:wpi="http://schemas.microsoft.com/office/word/2010/wordprocessingInk" xmlns:wne="http://schemas.microsoft.com/office/word/2006/wordml" xmlns:wps="http://schemas.microsoft.com/office/word/2010/wordprocessingShape" mc:Ignorable="w14 w15 w16se w16cid w16 w16cex w16sdtdh wp14">
   <w:abstractNum w:abstractNumId="0" w15:restartNumberingAfterBreak="0">
     <w:nsid w:val="0A8A06F4"/>
     <w:multiLevelType w:val="hybridMultilevel"/>
@@ -1401,14 +1138,14 @@
 </file>
 
 <file path=word/styles.xml><?xml version="1.0" encoding="utf-8"?>
-<w:styles xmlns:mc="http://schemas.openxmlformats.org/markup-compatibility/2006" xmlns:r="http://schemas.openxmlformats.org/officeDocument/2006/relationships" xmlns:w="http://schemas.openxmlformats.org/wordprocessingml/2006/main" xmlns:w14="http://schemas.microsoft.com/office/word/2010/wordml" xmlns:w15="http://schemas.microsoft.com/office/word/2012/wordml" xmlns:w16cid="http://schemas.microsoft.com/office/word/2016/wordml/cid" xmlns:w16se="http://schemas.microsoft.com/office/word/2015/wordml/symex" mc:Ignorable="w14 w15 w16se w16cid">
+<w:styles xmlns:mc="http://schemas.openxmlformats.org/markup-compatibility/2006" xmlns:r="http://schemas.openxmlformats.org/officeDocument/2006/relationships" xmlns:w="http://schemas.openxmlformats.org/wordprocessingml/2006/main" xmlns:w14="http://schemas.microsoft.com/office/word/2010/wordml" xmlns:w15="http://schemas.microsoft.com/office/word/2012/wordml" xmlns:w16cex="http://schemas.microsoft.com/office/word/2018/wordml/cex" xmlns:w16cid="http://schemas.microsoft.com/office/word/2016/wordml/cid" xmlns:w16="http://schemas.microsoft.com/office/word/2018/wordml" xmlns:w16sdtdh="http://schemas.microsoft.com/office/word/2020/wordml/sdtdatahash" xmlns:w16se="http://schemas.microsoft.com/office/word/2015/wordml/symex" mc:Ignorable="w14 w15 w16se w16cid w16 w16cex w16sdtdh">
   <w:docDefaults>
     <w:rPrDefault>
       <w:rPr>
         <w:rFonts w:asciiTheme="minorHAnsi" w:eastAsiaTheme="minorHAnsi" w:hAnsiTheme="minorHAnsi" w:cstheme="minorBidi"/>
         <w:sz w:val="22"/>
         <w:szCs w:val="22"/>
-        <w:lang w:eastAsia="en-US" w:bidi="ar-SA"/>
+        <w:lang w:val="en-US" w:eastAsia="en-US" w:bidi="ar-SA"/>
       </w:rPr>
     </w:rPrDefault>
     <w:pPrDefault>

</xml_diff>